<commit_message>
Splitting Client, update build script
</commit_message>
<xml_diff>
--- a/test/谢瑞奇-中国传媒大学毕业论文（设计）指导记录表-第一阶段.docx
+++ b/test/谢瑞奇-中国传媒大学毕业论文（设计）指导记录表-第一阶段.docx
@@ -113,7 +113,7 @@
           </w:tcPr>
           <w:p>
             <w:pPr>
-              <w:spacing w:line="320" w:lineRule="atLeast"/>
+              <w:spacing w:line="240" w:lineRule="auto"/>
               <w:jc w:val="center"/>
               <w:rPr>
                 <w:rFonts w:ascii="??_GB2312" w:hAnsi="??_GB2312" w:cs="??_GB2312"/>
@@ -147,7 +147,7 @@
           </w:tcPr>
           <w:p>
             <w:pPr>
-              <w:spacing w:line="320" w:lineRule="atLeast"/>
+              <w:spacing w:line="240" w:lineRule="auto"/>
               <w:jc w:val="center"/>
               <w:rPr>
                 <w:rFonts w:hint="default" w:ascii="??_GB2312" w:hAnsi="??_GB2312" w:cs="??_GB2312" w:eastAsiaTheme="minorEastAsia"/>
@@ -183,7 +183,7 @@
           </w:tcPr>
           <w:p>
             <w:pPr>
-              <w:spacing w:line="320" w:lineRule="atLeast"/>
+              <w:spacing w:line="240" w:lineRule="auto"/>
               <w:jc w:val="center"/>
               <w:rPr>
                 <w:rFonts w:ascii="??_GB2312" w:hAnsi="??_GB2312" w:cs="??_GB2312"/>
@@ -217,7 +217,7 @@
           </w:tcPr>
           <w:p>
             <w:pPr>
-              <w:spacing w:line="320" w:lineRule="atLeast"/>
+              <w:spacing w:line="240" w:lineRule="auto"/>
               <w:jc w:val="center"/>
               <w:rPr>
                 <w:rFonts w:hint="default" w:ascii="??_GB2312" w:hAnsi="??_GB2312" w:cs="??_GB2312" w:eastAsiaTheme="minorEastAsia"/>
@@ -253,7 +253,7 @@
           </w:tcPr>
           <w:p>
             <w:pPr>
-              <w:spacing w:line="320" w:lineRule="atLeast"/>
+              <w:spacing w:line="240" w:lineRule="auto"/>
               <w:jc w:val="center"/>
               <w:rPr>
                 <w:rFonts w:ascii="??_GB2312" w:hAnsi="??_GB2312" w:cs="??_GB2312"/>
@@ -287,7 +287,7 @@
           </w:tcPr>
           <w:p>
             <w:pPr>
-              <w:spacing w:line="320" w:lineRule="atLeast"/>
+              <w:spacing w:line="240" w:lineRule="auto"/>
               <w:jc w:val="center"/>
               <w:rPr>
                 <w:rFonts w:hint="default" w:ascii="??_GB2312" w:hAnsi="??_GB2312" w:cs="??_GB2312" w:eastAsiaTheme="minorEastAsia"/>
@@ -344,7 +344,7 @@
           </w:tcPr>
           <w:p>
             <w:pPr>
-              <w:spacing w:line="320" w:lineRule="atLeast"/>
+              <w:spacing w:line="240" w:lineRule="auto"/>
               <w:jc w:val="center"/>
               <w:rPr>
                 <w:rFonts w:ascii="??_GB2312" w:hAnsi="??_GB2312" w:cs="??_GB2312"/>
@@ -378,7 +378,7 @@
           </w:tcPr>
           <w:p>
             <w:pPr>
-              <w:spacing w:line="320" w:lineRule="atLeast"/>
+              <w:spacing w:line="240" w:lineRule="auto"/>
               <w:jc w:val="center"/>
               <w:rPr>
                 <w:rFonts w:hint="default" w:ascii="??_GB2312" w:hAnsi="??_GB2312" w:cs="??_GB2312" w:eastAsiaTheme="minorEastAsia"/>
@@ -414,7 +414,7 @@
           </w:tcPr>
           <w:p>
             <w:pPr>
-              <w:spacing w:line="320" w:lineRule="atLeast"/>
+              <w:spacing w:line="240" w:lineRule="auto"/>
               <w:jc w:val="center"/>
               <w:rPr>
                 <w:rFonts w:ascii="??_GB2312" w:hAnsi="??_GB2312" w:cs="??_GB2312"/>
@@ -448,7 +448,7 @@
           </w:tcPr>
           <w:p>
             <w:pPr>
-              <w:spacing w:line="320" w:lineRule="atLeast"/>
+              <w:spacing w:line="240" w:lineRule="auto"/>
               <w:jc w:val="center"/>
               <w:rPr>
                 <w:rFonts w:hint="default" w:ascii="??_GB2312" w:hAnsi="??_GB2312" w:cs="??_GB2312" w:eastAsiaTheme="minorEastAsia"/>
@@ -484,7 +484,7 @@
           </w:tcPr>
           <w:p>
             <w:pPr>
-              <w:spacing w:line="320" w:lineRule="atLeast"/>
+              <w:spacing w:line="240" w:lineRule="auto"/>
               <w:jc w:val="center"/>
               <w:rPr>
                 <w:rFonts w:ascii="??_GB2312" w:hAnsi="??_GB2312" w:cs="??_GB2312"/>
@@ -518,7 +518,7 @@
           </w:tcPr>
           <w:p>
             <w:pPr>
-              <w:spacing w:line="320" w:lineRule="atLeast"/>
+              <w:spacing w:line="240" w:lineRule="auto"/>
               <w:jc w:val="center"/>
               <w:rPr>
                 <w:rFonts w:hint="default" w:ascii="??_GB2312" w:hAnsi="??_GB2312" w:cs="??_GB2312" w:eastAsiaTheme="minorEastAsia"/>
@@ -575,7 +575,7 @@
           </w:tcPr>
           <w:p>
             <w:pPr>
-              <w:spacing w:line="320" w:lineRule="atLeast"/>
+              <w:spacing w:line="240" w:lineRule="auto"/>
               <w:jc w:val="center"/>
               <w:rPr>
                 <w:rFonts w:ascii="??_GB2312" w:hAnsi="??_GB2312" w:cs="??_GB2312"/>
@@ -610,7 +610,7 @@
           </w:tcPr>
           <w:p>
             <w:pPr>
-              <w:spacing w:line="320" w:lineRule="atLeast"/>
+              <w:spacing w:line="240" w:lineRule="auto"/>
               <w:jc w:val="center"/>
               <w:rPr>
                 <w:rFonts w:ascii="??_GB2312" w:hAnsi="??_GB2312" w:cs="??_GB2312"/>
@@ -668,7 +668,7 @@
           </w:tcPr>
           <w:p>
             <w:pPr>
-              <w:spacing w:line="320" w:lineRule="atLeast"/>
+              <w:spacing w:line="240" w:lineRule="auto"/>
               <w:jc w:val="center"/>
               <w:rPr>
                 <w:rFonts w:ascii="??_GB2312" w:hAnsi="??_GB2312" w:cs="??_GB2312"/>
@@ -703,6 +703,7 @@
           </w:tcPr>
           <w:p>
             <w:pPr>
+              <w:spacing w:line="240" w:lineRule="auto"/>
               <w:jc w:val="center"/>
               <w:rPr>
                 <w:rFonts w:ascii="Times New Roman" w:hAnsi="Times New Roman" w:cs="Times New Roman"/>
@@ -829,7 +830,7 @@
           </w:tcPr>
           <w:p>
             <w:pPr>
-              <w:spacing w:line="320" w:lineRule="atLeast"/>
+              <w:spacing w:line="240" w:lineRule="auto"/>
               <w:jc w:val="center"/>
               <w:rPr>
                 <w:rFonts w:ascii="??_GB2312" w:hAnsi="??_GB2312" w:cs="??_GB2312"/>
@@ -864,6 +865,7 @@
           </w:tcPr>
           <w:p>
             <w:pPr>
+              <w:spacing w:line="240" w:lineRule="auto"/>
               <w:rPr>
                 <w:rFonts w:ascii="Times New Roman" w:hAnsi="Times New Roman" w:cs="Times New Roman"/>
                 <w:color w:val="auto"/>
@@ -912,7 +914,7 @@
           </w:tcPr>
           <w:p>
             <w:pPr>
-              <w:spacing w:line="320" w:lineRule="atLeast"/>
+              <w:spacing w:line="240" w:lineRule="auto"/>
               <w:jc w:val="center"/>
               <w:rPr>
                 <w:rFonts w:ascii="??_GB2312" w:hAnsi="??_GB2312" w:cs="??_GB2312"/>
@@ -947,6 +949,7 @@
           </w:tcPr>
           <w:p>
             <w:pPr>
+              <w:spacing w:line="240" w:lineRule="auto"/>
               <w:rPr>
                 <w:rFonts w:ascii="Times New Roman" w:hAnsi="Times New Roman" w:cs="Times New Roman"/>
                 <w:color w:val="auto"/>
@@ -995,7 +998,7 @@
           </w:tcPr>
           <w:p>
             <w:pPr>
-              <w:spacing w:line="320" w:lineRule="atLeast"/>
+              <w:spacing w:line="240" w:lineRule="auto"/>
               <w:rPr>
                 <w:rFonts w:ascii="??_GB2312" w:hAnsi="??_GB2312" w:cs="??_GB2312"/>
               </w:rPr>
@@ -1017,6 +1020,40 @@
                 <w:rFonts w:hint="eastAsia" w:ascii="??_GB2312" w:hAnsi="??_GB2312" w:cs="??_GB2312"/>
               </w:rPr>
               <w:t>指导老师签字：</w:t>
+            </w:r>
+            <w:r>
+              <w:drawing>
+                <wp:inline xmlns:a="http://schemas.openxmlformats.org/drawingml/2006/main" xmlns:pic="http://schemas.openxmlformats.org/drawingml/2006/picture">
+                  <wp:extent cx="320040" cy="320040"/>
+                  <wp:docPr id="1" name="Picture 1"/>
+                  <wp:cNvGraphicFramePr>
+                    <a:graphicFrameLocks noChangeAspect="1"/>
+                  </wp:cNvGraphicFramePr>
+                  <a:graphic>
+                    <a:graphicData uri="http://schemas.openxmlformats.org/drawingml/2006/picture">
+                      <pic:pic>
+                        <pic:nvPicPr>
+                          <pic:cNvPr id="0" name="田所浩二-指导老师1.png"/>
+                          <pic:cNvPicPr/>
+                        </pic:nvPicPr>
+                        <pic:blipFill>
+                          <a:blip r:embed="rId5"/>
+                          <a:stretch>
+                            <a:fillRect/>
+                          </a:stretch>
+                        </pic:blipFill>
+                        <pic:spPr>
+                          <a:xfrm>
+                            <a:off x="0" y="0"/>
+                            <a:ext cx="320040" cy="320040"/>
+                          </a:xfrm>
+                          <a:prstGeom prst="rect"/>
+                        </pic:spPr>
+                      </pic:pic>
+                    </a:graphicData>
+                  </a:graphic>
+                </wp:inline>
+              </w:drawing>
             </w:r>
           </w:p>
         </w:tc>

</xml_diff>